<commit_message>
my part is done. waiting for shaoqing's demo concerns.
</commit_message>
<xml_diff>
--- a/2nd iteration/final report/cheapskates-secondreport.docx
+++ b/2nd iteration/final report/cheapskates-secondreport.docx
@@ -8,13 +8,7 @@
         <w:jc w:val="center"/>
       </w:pPr>
       <w:r>
-        <w:t xml:space="preserve">Second Iteration </w:t>
-      </w:r>
-      <w:r>
-        <w:t>Final Report</w:t>
-      </w:r>
-      <w:r>
-        <w:t xml:space="preserve">: </w:t>
+        <w:t xml:space="preserve">Second Iteration Final Report: </w:t>
       </w:r>
       <w:r>
         <w:rPr>
@@ -103,8 +97,6 @@
       </w:r>
       <w:r>
         <w:tab/>
-      </w:r>
-      <w:r>
         <w:t xml:space="preserve"> </w:t>
       </w:r>
       <w:r>
@@ -128,14 +120,7 @@
           <w:rStyle w:val="apple-style-span"/>
           <w:szCs w:val="22"/>
         </w:rPr>
-        <w:t xml:space="preserve">                 </w:t>
-      </w:r>
-      <w:r>
-        <w:rPr>
-          <w:rStyle w:val="apple-style-span"/>
-          <w:szCs w:val="22"/>
-        </w:rPr>
-        <w:t>Shaoqing Niu  (</w:t>
+        <w:t xml:space="preserve">                 Shaoqing Niu  (</w:t>
       </w:r>
       <w:hyperlink r:id="rId7" w:history="1">
         <w:r>
@@ -168,19 +153,10 @@
         <w:rPr>
           <w:color w:val="7030A0"/>
         </w:rPr>
-        <w:t xml:space="preserve">    </w:t>
-      </w:r>
-      <w:r>
-        <w:rPr>
-          <w:color w:val="7030A0"/>
-        </w:rPr>
-        <w:t>Dynamic Duo</w:t>
-      </w:r>
-      <w:r>
-        <w:t xml:space="preserve">:  </w:t>
-      </w:r>
-      <w:r>
-        <w:t xml:space="preserve">  </w:t>
+        <w:t xml:space="preserve">    Dynamic Duo</w:t>
+      </w:r>
+      <w:r>
+        <w:t xml:space="preserve">:    </w:t>
       </w:r>
       <w:r>
         <w:rPr>
@@ -201,97 +177,40 @@
           <w:rStyle w:val="apple-style-span"/>
           <w:szCs w:val="22"/>
         </w:rPr>
-        <w:t xml:space="preserve">   </w:t>
-      </w:r>
-      <w:r>
-        <w:rPr>
-          <w:rStyle w:val="apple-style-span"/>
-          <w:szCs w:val="22"/>
-        </w:rPr>
-        <w:t xml:space="preserve">      </w:t>
-      </w:r>
-      <w:r>
-        <w:rPr>
-          <w:rStyle w:val="apple-style-span"/>
-          <w:szCs w:val="22"/>
-        </w:rPr>
-        <w:t xml:space="preserve"> </w:t>
-      </w:r>
-      <w:r>
-        <w:rPr>
-          <w:rStyle w:val="apple-style-span"/>
-          <w:szCs w:val="22"/>
-        </w:rPr>
-        <w:t xml:space="preserve"> </w:t>
-      </w:r>
-      <w:r>
-        <w:rPr>
-          <w:rStyle w:val="apple-style-span"/>
-          <w:szCs w:val="22"/>
-        </w:rPr>
-        <w:t>Huning "David" Dai (hd2210@columbia.edu)</w:t>
+        <w:t xml:space="preserve">           Huning "David" Dai (hd2210@columbia.edu)</w:t>
       </w:r>
     </w:p>
     <w:p>
       <w:r>
         <w:rPr>
           <w:noProof/>
-        </w:rPr>
-        <w:drawing>
-          <wp:anchor distT="0" distB="0" distL="114300" distR="114300" simplePos="0" relativeHeight="251654656" behindDoc="0" locked="0" layoutInCell="1" allowOverlap="1">
-            <wp:simplePos x="0" y="0"/>
-            <wp:positionH relativeFrom="column">
-              <wp:posOffset>257175</wp:posOffset>
-            </wp:positionH>
-            <wp:positionV relativeFrom="paragraph">
-              <wp:posOffset>215265</wp:posOffset>
-            </wp:positionV>
-            <wp:extent cx="4762500" cy="3724275"/>
-            <wp:effectExtent l="19050" t="0" r="0" b="0"/>
-            <wp:wrapThrough wrapText="bothSides">
-              <wp:wrapPolygon edited="0">
-                <wp:start x="-86" y="0"/>
-                <wp:lineTo x="-86" y="21545"/>
-                <wp:lineTo x="21600" y="21545"/>
-                <wp:lineTo x="21600" y="0"/>
-                <wp:lineTo x="-86" y="0"/>
-              </wp:wrapPolygon>
-            </wp:wrapThrough>
-            <wp:docPr id="11" name="Picture 1" descr="https://docs.google.com/File?id=dcdvv2sq_1fq4x6dd5_b"/>
-            <wp:cNvGraphicFramePr>
-              <a:graphicFrameLocks xmlns:a="http://schemas.openxmlformats.org/drawingml/2006/main" noChangeAspect="1"/>
-            </wp:cNvGraphicFramePr>
-            <a:graphic xmlns:a="http://schemas.openxmlformats.org/drawingml/2006/main">
-              <a:graphicData uri="http://schemas.openxmlformats.org/drawingml/2006/picture">
-                <pic:pic xmlns:pic="http://schemas.openxmlformats.org/drawingml/2006/picture">
-                  <pic:nvPicPr>
-                    <pic:cNvPr id="0" name="Picture 1" descr="https://docs.google.com/File?id=dcdvv2sq_1fq4x6dd5_b"/>
-                    <pic:cNvPicPr>
-                      <a:picLocks noChangeAspect="1" noChangeArrowheads="1"/>
-                    </pic:cNvPicPr>
-                  </pic:nvPicPr>
-                  <pic:blipFill>
-                    <a:blip r:embed="rId8" cstate="print"/>
-                    <a:srcRect/>
-                    <a:stretch>
-                      <a:fillRect/>
-                    </a:stretch>
-                  </pic:blipFill>
-                  <pic:spPr bwMode="auto">
-                    <a:xfrm>
-                      <a:off x="0" y="0"/>
-                      <a:ext cx="4762500" cy="3724275"/>
-                    </a:xfrm>
-                    <a:prstGeom prst="rect">
-                      <a:avLst/>
-                    </a:prstGeom>
-                    <a:noFill/>
-                  </pic:spPr>
-                </pic:pic>
-              </a:graphicData>
-            </a:graphic>
-          </wp:anchor>
-        </w:drawing>
+          <w:lang w:eastAsia="zh-CN"/>
+        </w:rPr>
+        <w:pict>
+          <v:shapetype id="_x0000_t75" coordsize="21600,21600" o:spt="75" o:preferrelative="t" path="m@4@5l@4@11@9@11@9@5xe" filled="f" stroked="f">
+            <v:stroke joinstyle="miter"/>
+            <v:formulas>
+              <v:f eqn="if lineDrawn pixelLineWidth 0"/>
+              <v:f eqn="sum @0 1 0"/>
+              <v:f eqn="sum 0 0 @1"/>
+              <v:f eqn="prod @2 1 2"/>
+              <v:f eqn="prod @3 21600 pixelWidth"/>
+              <v:f eqn="prod @3 21600 pixelHeight"/>
+              <v:f eqn="sum @0 0 1"/>
+              <v:f eqn="prod @6 1 2"/>
+              <v:f eqn="prod @7 21600 pixelWidth"/>
+              <v:f eqn="sum @8 21600 0"/>
+              <v:f eqn="prod @7 21600 pixelHeight"/>
+              <v:f eqn="sum @10 21600 0"/>
+            </v:formulas>
+            <v:path o:extrusionok="f" gradientshapeok="t" o:connecttype="rect"/>
+            <o:lock v:ext="edit" aspectratio="t"/>
+          </v:shapetype>
+          <v:shape id="Picture 1" o:spid="_x0000_s1026" type="#_x0000_t75" alt="https://docs.google.com/File?id=dcdvv2sq_1fq4x6dd5_b" style="position:absolute;margin-left:20.25pt;margin-top:16.95pt;width:375pt;height:293.25pt;z-index:251658240;visibility:visible" wrapcoords="-43 0 -43 21545 21600 21545 21600 0 -43 0">
+            <v:imagedata r:id="rId8" o:title=""/>
+            <w10:wrap type="through"/>
+          </v:shape>
+        </w:pict>
       </w:r>
     </w:p>
     <w:p/>
@@ -362,16 +281,7 @@
           <w:sz w:val="24"/>
           <w:szCs w:val="24"/>
         </w:rPr>
-        <w:t>Sir</w:t>
-      </w:r>
-      <w:r>
-        <w:rPr>
-          <w:rFonts w:ascii="Times New Roman" w:hAnsi="Times New Roman"/>
-          <w:b/>
-          <w:sz w:val="24"/>
-          <w:szCs w:val="24"/>
-        </w:rPr>
-        <w:t>,</w:t>
+        <w:t>Sir,</w:t>
       </w:r>
       <w:r>
         <w:rPr>
@@ -401,7 +311,6 @@
           <w:sz w:val="24"/>
           <w:szCs w:val="24"/>
         </w:rPr>
-        <w:lastRenderedPageBreak/>
         <w:t>Table of Content</w:t>
       </w:r>
     </w:p>
@@ -488,15 +397,7 @@
           <w:sz w:val="24"/>
           <w:szCs w:val="24"/>
         </w:rPr>
-        <w:t xml:space="preserve">. </w:t>
-      </w:r>
-      <w:r>
-        <w:rPr>
-          <w:rFonts w:ascii="Times New Roman" w:hAnsi="Times New Roman"/>
-          <w:sz w:val="24"/>
-          <w:szCs w:val="24"/>
-        </w:rPr>
-        <w:t>3</w:t>
+        <w:t>. 3</w:t>
       </w:r>
       <w:r>
         <w:rPr>
@@ -527,40 +428,16 @@
           <w:sz w:val="24"/>
           <w:szCs w:val="24"/>
         </w:rPr>
-        <w:t>Post Progress Report Defect Log and Disposition</w:t>
-      </w:r>
-      <w:r>
-        <w:rPr>
-          <w:rFonts w:ascii="Times New Roman" w:hAnsi="Times New Roman"/>
-          <w:sz w:val="24"/>
-          <w:szCs w:val="24"/>
-        </w:rPr>
-        <w:t xml:space="preserve"> </w:t>
-      </w:r>
-      <w:r>
-        <w:rPr>
-          <w:rFonts w:ascii="Times New Roman" w:hAnsi="Times New Roman"/>
-          <w:sz w:val="24"/>
-          <w:szCs w:val="24"/>
-        </w:rPr>
-        <w:t>…</w:t>
-      </w:r>
-      <w:r>
-        <w:rPr>
-          <w:rFonts w:ascii="Times New Roman" w:hAnsi="Times New Roman"/>
-          <w:sz w:val="24"/>
-          <w:szCs w:val="24"/>
-        </w:rPr>
-        <w:t xml:space="preserve">……………………… </w:t>
-      </w:r>
-      <w:r>
-        <w:rPr>
-          <w:rFonts w:ascii="Times New Roman" w:hAnsi="Times New Roman" w:hint="eastAsia"/>
+        <w:t xml:space="preserve">Post Progress Report Defect Log and Disposition ………………………… </w:t>
+      </w:r>
+      <w:r>
+        <w:rPr>
+          <w:rFonts w:ascii="Times New Roman" w:hAnsi="Times New Roman"/>
           <w:sz w:val="24"/>
           <w:szCs w:val="24"/>
           <w:lang w:eastAsia="zh-CN"/>
         </w:rPr>
-        <w:t>5</w:t>
+        <w:t>6</w:t>
       </w:r>
     </w:p>
     <w:p>
@@ -583,15 +460,7 @@
           <w:sz w:val="24"/>
           <w:szCs w:val="24"/>
         </w:rPr>
-        <w:t>Response to Dem</w:t>
-      </w:r>
-      <w:r>
-        <w:rPr>
-          <w:rFonts w:ascii="Times New Roman" w:hAnsi="Times New Roman"/>
-          <w:sz w:val="24"/>
-          <w:szCs w:val="24"/>
-        </w:rPr>
-        <w:t>o Concerns ………………………………………………. 6</w:t>
+        <w:t>Response to Demo Concerns ………………………………………………. 6</w:t>
       </w:r>
     </w:p>
     <w:p>
@@ -614,31 +483,7 @@
           <w:sz w:val="24"/>
           <w:szCs w:val="24"/>
         </w:rPr>
-        <w:t xml:space="preserve">Controversies </w:t>
-      </w:r>
-      <w:r>
-        <w:rPr>
-          <w:rFonts w:ascii="Times New Roman" w:hAnsi="Times New Roman"/>
-          <w:sz w:val="24"/>
-          <w:szCs w:val="24"/>
-        </w:rPr>
-        <w:t>………….</w:t>
-      </w:r>
-      <w:r>
-        <w:rPr>
-          <w:rFonts w:ascii="Times New Roman" w:hAnsi="Times New Roman"/>
-          <w:sz w:val="24"/>
-          <w:szCs w:val="24"/>
-        </w:rPr>
-        <w:t>…………………………………………………</w:t>
-      </w:r>
-      <w:r>
-        <w:rPr>
-          <w:rFonts w:ascii="Times New Roman" w:hAnsi="Times New Roman"/>
-          <w:sz w:val="24"/>
-          <w:szCs w:val="24"/>
-        </w:rPr>
-        <w:t>… 6</w:t>
+        <w:t>Controversies ………….…………………………………………………… 6</w:t>
       </w:r>
     </w:p>
     <w:p>
@@ -661,15 +506,7 @@
           <w:sz w:val="24"/>
           <w:szCs w:val="24"/>
         </w:rPr>
-        <w:t>Revised Schedule (Plan Attached At the End of the</w:t>
-      </w:r>
-      <w:r>
-        <w:rPr>
-          <w:rFonts w:ascii="Times New Roman" w:hAnsi="Times New Roman"/>
-          <w:sz w:val="24"/>
-          <w:szCs w:val="24"/>
-        </w:rPr>
-        <w:t xml:space="preserve"> Document)....................6</w:t>
+        <w:t>Revised Schedule (Plan Attached At the End of the Document)....................6</w:t>
       </w:r>
     </w:p>
     <w:p>
@@ -776,15 +613,7 @@
           <w:sz w:val="36"/>
           <w:szCs w:val="36"/>
         </w:rPr>
-        <w:lastRenderedPageBreak/>
-        <w:t xml:space="preserve">2. </w:t>
-      </w:r>
-      <w:r>
-        <w:rPr>
-          <w:sz w:val="36"/>
-          <w:szCs w:val="36"/>
-        </w:rPr>
-        <w:t xml:space="preserve">Unit Testing </w:t>
+        <w:t xml:space="preserve">2. Unit Testing </w:t>
       </w:r>
       <w:r>
         <w:rPr>
@@ -1076,7 +905,6 @@
         <w:ind w:firstLine="420"/>
       </w:pPr>
       <w:r>
-        <w:lastRenderedPageBreak/>
         <w:t>Logic Errors (bugs)</w:t>
       </w:r>
     </w:p>
@@ -1124,16 +952,7 @@
         <w:t>Error type on success wasn’t always set to “no error”</w:t>
       </w:r>
       <w:r>
-        <w:t xml:space="preserve">. </w:t>
-      </w:r>
-      <w:r>
-        <w:t xml:space="preserve">Fixed on </w:t>
-      </w:r>
-      <w:r>
-        <w:t>revision 237</w:t>
-      </w:r>
-      <w:r>
-        <w:t>.</w:t>
+        <w:t>. Fixed on revision 237.</w:t>
       </w:r>
     </w:p>
     <w:p>
@@ -1165,13 +984,7 @@
         <w:ind w:left="420" w:firstLine="420"/>
       </w:pPr>
       <w:r>
-        <w:t xml:space="preserve">All the problems found in code inspection and the unit testing, were fixed before the submission of second iteration progress report. After the report, no new errors </w:t>
-      </w:r>
-      <w:r>
-        <w:t xml:space="preserve">were </w:t>
-      </w:r>
-      <w:r>
-        <w:t>found in these two cases.</w:t>
+        <w:t>All the problems found in code inspection and the unit testing, were fixed before the submission of second iteration progress report. After the report, no new errors were found in these two cases.</w:t>
       </w:r>
     </w:p>
     <w:p>
@@ -1187,26 +1000,47 @@
           <w:sz w:val="36"/>
           <w:szCs w:val="36"/>
         </w:rPr>
-        <w:t xml:space="preserve">3. </w:t>
-      </w:r>
-      <w:r>
-        <w:rPr>
-          <w:sz w:val="36"/>
-          <w:szCs w:val="36"/>
-        </w:rPr>
-        <w:t xml:space="preserve">Security and </w:t>
-      </w:r>
-      <w:r>
-        <w:rPr>
-          <w:sz w:val="36"/>
-          <w:szCs w:val="36"/>
-        </w:rPr>
-        <w:t>Stress testing</w:t>
-      </w:r>
-      <w:r>
-        <w:rPr>
-          <w:sz w:val="36"/>
-          <w:szCs w:val="36"/>
+        <w:t>3. Security and Stress testing:</w:t>
+      </w:r>
+    </w:p>
+    <w:p>
+      <w:pPr>
+        <w:rPr>
+          <w:rFonts w:ascii="Times New Roman" w:hAnsi="Times New Roman"/>
+          <w:sz w:val="24"/>
+          <w:szCs w:val="24"/>
+        </w:rPr>
+      </w:pPr>
+      <w:r>
+        <w:rPr>
+          <w:rFonts w:ascii="Times New Roman" w:hAnsi="Times New Roman"/>
+          <w:sz w:val="24"/>
+          <w:szCs w:val="24"/>
+        </w:rPr>
+        <w:t>Our user interface is relatively simple, so testing each aspect of it doesn't need to be too complicated.  We will split the attack into attacks on each of the interfaces.</w:t>
+      </w:r>
+      <w:r>
+        <w:rPr>
+          <w:rFonts w:ascii="Times New Roman" w:hAnsi="Times New Roman"/>
+          <w:sz w:val="24"/>
+          <w:szCs w:val="24"/>
+        </w:rPr>
+        <w:br/>
+      </w:r>
+      <w:r>
+        <w:rPr>
+          <w:rFonts w:ascii="Times New Roman" w:hAnsi="Times New Roman"/>
+          <w:b/>
+          <w:sz w:val="24"/>
+          <w:szCs w:val="24"/>
+        </w:rPr>
+        <w:t>The Web UI</w:t>
+      </w:r>
+      <w:r>
+        <w:rPr>
+          <w:rFonts w:ascii="Times New Roman" w:hAnsi="Times New Roman"/>
+          <w:sz w:val="24"/>
+          <w:szCs w:val="24"/>
         </w:rPr>
         <w:t>:</w:t>
       </w:r>
@@ -1225,15 +1059,134 @@
           <w:sz w:val="24"/>
           <w:szCs w:val="24"/>
         </w:rPr>
-        <w:t>Our user interface is relatively simple, so testing each aspect of it doesn't need to be too complicated.  We will split the attack into attacks on each of the interfaces.</w:t>
-      </w:r>
-      <w:r>
-        <w:rPr>
-          <w:rFonts w:ascii="Times New Roman" w:hAnsi="Times New Roman"/>
-          <w:sz w:val="24"/>
-          <w:szCs w:val="24"/>
-        </w:rPr>
-        <w:br/>
+        <w:t>The web UI is an administrator interface, where admin</w:t>
+      </w:r>
+      <w:r>
+        <w:rPr>
+          <w:rFonts w:ascii="Times New Roman" w:hAnsi="Times New Roman"/>
+          <w:sz w:val="24"/>
+          <w:szCs w:val="24"/>
+          <w:lang w:eastAsia="zh-CN"/>
+        </w:rPr>
+        <w:t>istrator</w:t>
+      </w:r>
+      <w:r>
+        <w:rPr>
+          <w:rFonts w:ascii="Times New Roman" w:hAnsi="Times New Roman"/>
+          <w:sz w:val="24"/>
+          <w:szCs w:val="24"/>
+        </w:rPr>
+        <w:t>s should have "root" access once they are authenticated.  Here is our attack plan for the relatively simple Web UI.</w:t>
+      </w:r>
+    </w:p>
+    <w:p>
+      <w:pPr>
+        <w:rPr>
+          <w:rFonts w:ascii="Times New Roman" w:hAnsi="Times New Roman"/>
+          <w:sz w:val="24"/>
+          <w:szCs w:val="24"/>
+        </w:rPr>
+      </w:pPr>
+      <w:r>
+        <w:rPr>
+          <w:rFonts w:ascii="Times New Roman" w:hAnsi="Times New Roman"/>
+          <w:sz w:val="24"/>
+          <w:szCs w:val="24"/>
+        </w:rPr>
+        <w:t>    1.  Going through the security</w:t>
+      </w:r>
+    </w:p>
+    <w:p>
+      <w:pPr>
+        <w:rPr>
+          <w:rFonts w:ascii="Times New Roman" w:hAnsi="Times New Roman"/>
+          <w:sz w:val="24"/>
+          <w:szCs w:val="24"/>
+          <w:lang w:eastAsia="zh-CN"/>
+        </w:rPr>
+      </w:pPr>
+      <w:r>
+        <w:rPr>
+          <w:rFonts w:ascii="Times New Roman" w:hAnsi="Times New Roman"/>
+          <w:sz w:val="24"/>
+          <w:szCs w:val="24"/>
+        </w:rPr>
+        <w:t>        Try the overflowing the fields in the web form. </w:t>
+      </w:r>
+    </w:p>
+    <w:p>
+      <w:pPr>
+        <w:rPr>
+          <w:rFonts w:ascii="Times New Roman" w:hAnsi="Times New Roman"/>
+          <w:sz w:val="24"/>
+          <w:szCs w:val="24"/>
+          <w:lang w:eastAsia="zh-CN"/>
+        </w:rPr>
+      </w:pPr>
+      <w:r>
+        <w:rPr>
+          <w:rFonts w:ascii="Times New Roman" w:hAnsi="Times New Roman"/>
+          <w:sz w:val="24"/>
+          <w:szCs w:val="24"/>
+          <w:lang w:eastAsia="zh-CN"/>
+        </w:rPr>
+        <w:t>The attack: We sent requests with really looooooong username and password (1000/10000/100000 characters), and almost broke Internet Explorer. However, since we used try-catch to validate the inputs get posted, our system didn’t crash.</w:t>
+      </w:r>
+    </w:p>
+    <w:p>
+      <w:pPr>
+        <w:ind w:firstLine="285"/>
+        <w:rPr>
+          <w:rFonts w:ascii="Times New Roman" w:hAnsi="Times New Roman"/>
+          <w:sz w:val="24"/>
+          <w:szCs w:val="24"/>
+        </w:rPr>
+      </w:pPr>
+      <w:r>
+        <w:rPr>
+          <w:rFonts w:ascii="Times New Roman" w:hAnsi="Times New Roman"/>
+          <w:sz w:val="24"/>
+          <w:szCs w:val="24"/>
+        </w:rPr>
+        <w:t>2.  Going around the security</w:t>
+      </w:r>
+    </w:p>
+    <w:p>
+      <w:pPr>
+        <w:ind w:firstLine="285"/>
+        <w:rPr>
+          <w:rFonts w:ascii="Times New Roman" w:hAnsi="Times New Roman"/>
+          <w:sz w:val="24"/>
+          <w:szCs w:val="24"/>
+          <w:lang w:eastAsia="zh-CN"/>
+        </w:rPr>
+      </w:pPr>
+      <w:r>
+        <w:rPr>
+          <w:rFonts w:ascii="Times New Roman" w:hAnsi="Times New Roman"/>
+          <w:sz w:val="24"/>
+          <w:szCs w:val="24"/>
+        </w:rPr>
+        <w:t>     Try accessing administrator URLs without logging in.</w:t>
+      </w:r>
+    </w:p>
+    <w:p>
+      <w:pPr>
+        <w:rPr>
+          <w:rFonts w:ascii="Times New Roman" w:hAnsi="Times New Roman"/>
+          <w:sz w:val="24"/>
+          <w:szCs w:val="24"/>
+          <w:lang w:eastAsia="zh-CN"/>
+        </w:rPr>
+      </w:pPr>
+      <w:r>
+        <w:rPr>
+          <w:rFonts w:ascii="Times New Roman" w:hAnsi="Times New Roman"/>
+          <w:sz w:val="24"/>
+          <w:szCs w:val="24"/>
+          <w:lang w:eastAsia="zh-CN"/>
+        </w:rPr>
+        <w:t>The attack: We tried to get into the administrator interface by accessing its URL and skipping the login authentication. We put “localhost:8080/MyCheapfriend-war/Administrator” in the address field and succeeded to gain “root” privilege without providing proper login information. This defect is named as “</w:t>
       </w:r>
       <w:r>
         <w:rPr>
@@ -1241,104 +1194,18 @@
           <w:b/>
           <w:sz w:val="24"/>
           <w:szCs w:val="24"/>
-        </w:rPr>
-        <w:t>The Web UI</w:t>
-      </w:r>
-      <w:r>
-        <w:rPr>
-          <w:rFonts w:ascii="Times New Roman" w:hAnsi="Times New Roman"/>
-          <w:sz w:val="24"/>
-          <w:szCs w:val="24"/>
-        </w:rPr>
-        <w:t>:</w:t>
-      </w:r>
-    </w:p>
-    <w:p>
-      <w:pPr>
-        <w:rPr>
-          <w:rFonts w:ascii="Times New Roman" w:hAnsi="Times New Roman"/>
-          <w:sz w:val="24"/>
-          <w:szCs w:val="24"/>
-        </w:rPr>
-      </w:pPr>
-      <w:r>
-        <w:rPr>
-          <w:rFonts w:ascii="Times New Roman" w:hAnsi="Times New Roman"/>
-          <w:sz w:val="24"/>
-          <w:szCs w:val="24"/>
-        </w:rPr>
-        <w:t>The web UI is an administrator interface, where admin</w:t>
-      </w:r>
-      <w:r>
-        <w:rPr>
-          <w:rFonts w:ascii="Times New Roman" w:hAnsi="Times New Roman"/>
-          <w:sz w:val="24"/>
-          <w:szCs w:val="24"/>
           <w:lang w:eastAsia="zh-CN"/>
         </w:rPr>
-        <w:t>istrator</w:t>
-      </w:r>
-      <w:r>
-        <w:rPr>
-          <w:rFonts w:ascii="Times New Roman" w:hAnsi="Times New Roman"/>
-          <w:sz w:val="24"/>
-          <w:szCs w:val="24"/>
-        </w:rPr>
-        <w:t>s should have "root" access once they are authenticated.  Here is our attack plan for the relatively simple Web UI.</w:t>
-      </w:r>
-    </w:p>
-    <w:p>
-      <w:pPr>
-        <w:rPr>
-          <w:rFonts w:ascii="Times New Roman" w:hAnsi="Times New Roman"/>
-          <w:sz w:val="24"/>
-          <w:szCs w:val="24"/>
-        </w:rPr>
-      </w:pPr>
-      <w:r>
-        <w:rPr>
-          <w:rFonts w:ascii="Times New Roman" w:hAnsi="Times New Roman"/>
-          <w:sz w:val="24"/>
-          <w:szCs w:val="24"/>
-        </w:rPr>
-        <w:t>    1.  Going through the security</w:t>
-      </w:r>
-    </w:p>
-    <w:p>
-      <w:pPr>
+        <w:t>Vulnerability 1</w:t>
+      </w:r>
+      <w:r>
         <w:rPr>
           <w:rFonts w:ascii="Times New Roman" w:hAnsi="Times New Roman"/>
           <w:sz w:val="24"/>
           <w:szCs w:val="24"/>
           <w:lang w:eastAsia="zh-CN"/>
         </w:rPr>
-      </w:pPr>
-      <w:r>
-        <w:rPr>
-          <w:rFonts w:ascii="Times New Roman" w:hAnsi="Times New Roman"/>
-          <w:sz w:val="24"/>
-          <w:szCs w:val="24"/>
-        </w:rPr>
-        <w:t>        Try the overflowing the fields in the web form. </w:t>
-      </w:r>
-    </w:p>
-    <w:p>
-      <w:pPr>
-        <w:rPr>
-          <w:rFonts w:ascii="Times New Roman" w:hAnsi="Times New Roman"/>
-          <w:sz w:val="24"/>
-          <w:szCs w:val="24"/>
-          <w:lang w:eastAsia="zh-CN"/>
-        </w:rPr>
-      </w:pPr>
-      <w:r>
-        <w:rPr>
-          <w:rFonts w:ascii="Times New Roman" w:hAnsi="Times New Roman"/>
-          <w:sz w:val="24"/>
-          <w:szCs w:val="24"/>
-          <w:lang w:eastAsia="zh-CN"/>
-        </w:rPr>
-        <w:t>The attack: We sent requests with really looooooong username and password (1000/10000/100000 characters), and almost broke Internet Explorer. However, since we used try-catch to validate the inputs get posted, our system didn’t crash.</w:t>
+        <w:t>”.</w:t>
       </w:r>
     </w:p>
     <w:p>
@@ -1356,7 +1223,7 @@
           <w:sz w:val="24"/>
           <w:szCs w:val="24"/>
         </w:rPr>
-        <w:t>2.  Going around the security</w:t>
+        <w:t>3.  Accessibility attack.</w:t>
       </w:r>
     </w:p>
     <w:p>
@@ -1366,112 +1233,16 @@
           <w:rFonts w:ascii="Times New Roman" w:hAnsi="Times New Roman"/>
           <w:sz w:val="24"/>
           <w:szCs w:val="24"/>
-          <w:lang w:eastAsia="zh-CN"/>
-        </w:rPr>
-      </w:pPr>
-      <w:r>
-        <w:rPr>
-          <w:rFonts w:ascii="Times New Roman" w:hAnsi="Times New Roman"/>
-          <w:sz w:val="24"/>
-          <w:szCs w:val="24"/>
-        </w:rPr>
-        <w:t>     Try accessing administrator URLS without logging in.</w:t>
-      </w:r>
-    </w:p>
-    <w:p>
-      <w:pPr>
-        <w:rPr>
-          <w:rFonts w:ascii="Times New Roman" w:hAnsi="Times New Roman"/>
-          <w:sz w:val="24"/>
-          <w:szCs w:val="24"/>
-          <w:lang w:eastAsia="zh-CN"/>
-        </w:rPr>
-      </w:pPr>
-      <w:r>
-        <w:rPr>
-          <w:rFonts w:ascii="Times New Roman" w:hAnsi="Times New Roman"/>
-          <w:sz w:val="24"/>
-          <w:szCs w:val="24"/>
-          <w:lang w:eastAsia="zh-CN"/>
-        </w:rPr>
-        <w:t>The attack: We tried to get into the administrator interface by accessing its URL and skipping the login authentication. We put “localhost:8080/MyCheapfriend-war/Administrator” in the address field and succeeded to gain “root” privilege without providing proper login information. This defect is named as “</w:t>
-      </w:r>
-      <w:r>
-        <w:rPr>
-          <w:rFonts w:ascii="Times New Roman" w:hAnsi="Times New Roman"/>
-          <w:b/>
-          <w:sz w:val="24"/>
-          <w:szCs w:val="24"/>
-          <w:lang w:eastAsia="zh-CN"/>
-        </w:rPr>
-        <w:t>Vulnerability 1</w:t>
-      </w:r>
-      <w:r>
-        <w:rPr>
-          <w:rFonts w:ascii="Times New Roman" w:hAnsi="Times New Roman"/>
-          <w:sz w:val="24"/>
-          <w:szCs w:val="24"/>
-          <w:lang w:eastAsia="zh-CN"/>
-        </w:rPr>
-        <w:t>”.</w:t>
-      </w:r>
-    </w:p>
-    <w:p>
-      <w:pPr>
-        <w:ind w:firstLine="285"/>
-        <w:rPr>
-          <w:rFonts w:ascii="Times New Roman" w:hAnsi="Times New Roman"/>
-          <w:sz w:val="24"/>
-          <w:szCs w:val="24"/>
-        </w:rPr>
-      </w:pPr>
-      <w:r>
-        <w:rPr>
-          <w:rFonts w:ascii="Times New Roman" w:hAnsi="Times New Roman"/>
-          <w:sz w:val="24"/>
-          <w:szCs w:val="24"/>
-        </w:rPr>
-        <w:t>3.  Accessibility attack.</w:t>
-      </w:r>
-    </w:p>
-    <w:p>
-      <w:pPr>
-        <w:ind w:firstLine="285"/>
-        <w:rPr>
-          <w:rFonts w:ascii="Times New Roman" w:hAnsi="Times New Roman"/>
-          <w:sz w:val="24"/>
-          <w:szCs w:val="24"/>
-        </w:rPr>
-      </w:pPr>
-      <w:r>
-        <w:rPr>
-          <w:rFonts w:ascii="Times New Roman" w:hAnsi="Times New Roman"/>
-          <w:sz w:val="24"/>
-          <w:szCs w:val="24"/>
-        </w:rPr>
-        <w:t xml:space="preserve">     If we break into the system, the root user's index page is heavy weight, as it lists all database elements.  Repeatedly requesting this page (assuming A) the database is </w:t>
-      </w:r>
-      <w:r>
-        <w:rPr>
-          <w:rFonts w:ascii="Times New Roman" w:hAnsi="Times New Roman"/>
-          <w:sz w:val="24"/>
-          <w:szCs w:val="24"/>
-        </w:rPr>
-        <w:lastRenderedPageBreak/>
-        <w:t>thoroughly populated and B) we have access to the page) would be a way of attacking the system's accessibility.  That being said, once a root user has been compromised, they could simply turn off the system, so it's probably not worth exploring this attack.</w:t>
-      </w:r>
-    </w:p>
-    <w:p>
-      <w:pPr>
-        <w:ind w:firstLine="285"/>
-        <w:rPr>
-          <w:rFonts w:ascii="Times New Roman" w:hAnsi="Times New Roman"/>
-          <w:b/>
-          <w:sz w:val="24"/>
-          <w:szCs w:val="24"/>
-          <w:lang w:eastAsia="zh-CN"/>
-        </w:rPr>
-      </w:pPr>
+        </w:rPr>
+      </w:pPr>
+      <w:r>
+        <w:rPr>
+          <w:rFonts w:ascii="Times New Roman" w:hAnsi="Times New Roman"/>
+          <w:sz w:val="24"/>
+          <w:szCs w:val="24"/>
+        </w:rPr>
+        <w:t>     If we break into the system, the root user's index page is heavy weight, as it lists all database elements.  Repeatedly requesting this page (assuming A) the database is thoroughly populated and B) we have access to the page) would be a way of attacking the system's accessibility.  That being said, once a root user has been compromised, they could simply turn off the system, so it's probably not worth exploring this attack.</w:t>
+      </w:r>
     </w:p>
     <w:p>
       <w:pPr>
@@ -1757,7 +1528,6 @@
           <w:sz w:val="24"/>
           <w:szCs w:val="24"/>
         </w:rPr>
-        <w:lastRenderedPageBreak/>
         <w:t xml:space="preserve">Stress Testing: </w:t>
       </w:r>
     </w:p>
@@ -1853,6 +1623,141 @@
     </w:p>
     <w:p>
       <w:pPr>
+        <w:jc w:val="both"/>
+        <w:rPr>
+          <w:rFonts w:ascii="Times New Roman" w:hAnsi="Times New Roman"/>
+          <w:b/>
+          <w:sz w:val="24"/>
+          <w:szCs w:val="24"/>
+          <w:lang w:eastAsia="zh-CN"/>
+        </w:rPr>
+      </w:pPr>
+      <w:r>
+        <w:rPr>
+          <w:rFonts w:ascii="Times New Roman" w:hAnsi="Times New Roman"/>
+          <w:b/>
+          <w:sz w:val="24"/>
+          <w:szCs w:val="24"/>
+          <w:lang w:eastAsia="zh-CN"/>
+        </w:rPr>
+        <w:t>SQL injection:</w:t>
+      </w:r>
+    </w:p>
+    <w:p>
+      <w:pPr>
+        <w:jc w:val="both"/>
+        <w:rPr>
+          <w:rFonts w:ascii="Times New Roman" w:hAnsi="Times New Roman"/>
+          <w:sz w:val="24"/>
+          <w:szCs w:val="24"/>
+          <w:lang w:eastAsia="zh-CN"/>
+        </w:rPr>
+      </w:pPr>
+      <w:r>
+        <w:rPr>
+          <w:rFonts w:ascii="Times New Roman" w:hAnsi="Times New Roman"/>
+          <w:sz w:val="24"/>
+          <w:szCs w:val="24"/>
+          <w:lang w:eastAsia="zh-CN"/>
+        </w:rPr>
+        <w:t xml:space="preserve">   1. Via user I/O interface</w:t>
+      </w:r>
+    </w:p>
+    <w:p>
+      <w:pPr>
+        <w:jc w:val="both"/>
+        <w:rPr>
+          <w:rFonts w:ascii="Times New Roman" w:hAnsi="Times New Roman"/>
+          <w:sz w:val="24"/>
+          <w:szCs w:val="24"/>
+          <w:lang w:eastAsia="zh-CN"/>
+        </w:rPr>
+      </w:pPr>
+      <w:r>
+        <w:rPr>
+          <w:rFonts w:ascii="Times New Roman" w:hAnsi="Times New Roman"/>
+          <w:sz w:val="24"/>
+          <w:szCs w:val="24"/>
+          <w:lang w:eastAsia="zh-CN"/>
+        </w:rPr>
+        <w:t>We composed SQL statements as user inputs and send them to our system’s SMTP server. These SQL statements didn’t satisfy the syntax rules of our parser and therefore were rejected.</w:t>
+      </w:r>
+    </w:p>
+    <w:p>
+      <w:pPr>
+        <w:jc w:val="both"/>
+        <w:rPr>
+          <w:rFonts w:ascii="Times New Roman" w:hAnsi="Times New Roman"/>
+          <w:sz w:val="24"/>
+          <w:szCs w:val="24"/>
+          <w:lang w:eastAsia="zh-CN"/>
+        </w:rPr>
+      </w:pPr>
+      <w:r>
+        <w:rPr>
+          <w:rFonts w:ascii="Times New Roman" w:hAnsi="Times New Roman"/>
+          <w:sz w:val="24"/>
+          <w:szCs w:val="24"/>
+          <w:lang w:eastAsia="zh-CN"/>
+        </w:rPr>
+        <w:t xml:space="preserve">   2. Via the administrator interface</w:t>
+      </w:r>
+    </w:p>
+    <w:p>
+      <w:pPr>
+        <w:jc w:val="both"/>
+        <w:rPr>
+          <w:rFonts w:ascii="Times New Roman" w:hAnsi="Times New Roman"/>
+          <w:sz w:val="24"/>
+          <w:szCs w:val="24"/>
+          <w:lang w:eastAsia="zh-CN"/>
+        </w:rPr>
+      </w:pPr>
+      <w:r>
+        <w:rPr>
+          <w:rFonts w:ascii="Times New Roman" w:hAnsi="Times New Roman"/>
+          <w:sz w:val="24"/>
+          <w:szCs w:val="24"/>
+          <w:lang w:eastAsia="zh-CN"/>
+        </w:rPr>
+        <w:t xml:space="preserve">As the simplicity of our administrator interface, there are only three places possible for an attacker to inject SQL statements. The input boxes of user name and password for log in and the URL address bar. We put limitation on the digits of both the user name and password therefore blocking any possible SQL injections. As for the URL address bar, we tested it with several common SQL statements and our system rejected those requests. </w:t>
+      </w:r>
+    </w:p>
+    <w:p>
+      <w:pPr>
+        <w:jc w:val="both"/>
+        <w:rPr>
+          <w:rFonts w:ascii="Times New Roman" w:hAnsi="Times New Roman"/>
+          <w:sz w:val="24"/>
+          <w:szCs w:val="24"/>
+          <w:lang w:eastAsia="zh-CN"/>
+        </w:rPr>
+      </w:pPr>
+    </w:p>
+    <w:p>
+      <w:pPr>
+        <w:jc w:val="both"/>
+        <w:rPr>
+          <w:rFonts w:ascii="Times New Roman" w:hAnsi="Times New Roman"/>
+          <w:sz w:val="24"/>
+          <w:szCs w:val="24"/>
+          <w:lang w:eastAsia="zh-CN"/>
+        </w:rPr>
+      </w:pPr>
+    </w:p>
+    <w:p>
+      <w:pPr>
+        <w:jc w:val="both"/>
+        <w:rPr>
+          <w:rFonts w:ascii="Times New Roman" w:hAnsi="Times New Roman"/>
+          <w:sz w:val="24"/>
+          <w:szCs w:val="24"/>
+          <w:lang w:eastAsia="zh-CN"/>
+        </w:rPr>
+      </w:pPr>
+    </w:p>
+    <w:p>
+      <w:pPr>
         <w:pStyle w:val="Heading1"/>
       </w:pPr>
       <w:r>
@@ -1903,7 +1808,7 @@
           <w:sz w:val="24"/>
           <w:szCs w:val="24"/>
         </w:rPr>
-        <w:t>We used sessions to fix this vulnerability. Corresponding code are added in Administrator,java, ListUser.java, LoginHandler.java, LoginUser.java, StartService.java, StopService.java, disable.java and enable.java.</w:t>
+        <w:t>We used sessions to fix this vulnerability. Corresponding code are added in Administrator,java, ListUser.java, LoginHandler.java, LoginUser.java, StartService.java, StopService.java, disable.java and enable.java. This is fixed on Rev 209.</w:t>
       </w:r>
     </w:p>
     <w:p>
@@ -1937,59 +1842,23 @@
           <w:sz w:val="24"/>
           <w:szCs w:val="24"/>
         </w:rPr>
-        <w:t xml:space="preserve">In order to prohibit users registering account using emails rather than messages from cell phone, we check the domain part of the from address of each message we receive against a list of known providers. If the domain is not in the list, our system will discard the related message. </w:t>
-      </w:r>
-    </w:p>
-    <w:p>
-      <w:pPr>
-        <w:rPr>
-          <w:rFonts w:ascii="Times New Roman" w:hAnsi="Times New Roman"/>
-          <w:sz w:val="24"/>
-          <w:szCs w:val="24"/>
-        </w:rPr>
-      </w:pPr>
-      <w:r>
-        <w:rPr>
-          <w:rFonts w:ascii="Times New Roman" w:hAnsi="Times New Roman"/>
-          <w:sz w:val="24"/>
-          <w:szCs w:val="24"/>
-        </w:rPr>
-        <w:t>Note: We leave this vulnerability not fixed since we are planning to use emails in our demo. Because sending and receiving text messages have considerable latency due to different cell phone service providers, and we cannot afford waiting during the demo.</w:t>
-      </w:r>
-    </w:p>
-    <w:p>
-      <w:pPr>
-        <w:rPr>
-          <w:rFonts w:ascii="Times New Roman" w:hAnsi="Times New Roman"/>
-          <w:sz w:val="24"/>
-          <w:szCs w:val="24"/>
-        </w:rPr>
-      </w:pPr>
-    </w:p>
-    <w:p>
-      <w:pPr>
-        <w:rPr>
-          <w:rFonts w:ascii="Times New Roman" w:hAnsi="Times New Roman"/>
-          <w:sz w:val="24"/>
-          <w:szCs w:val="24"/>
-        </w:rPr>
-      </w:pPr>
-    </w:p>
-    <w:p>
-      <w:pPr>
-        <w:rPr>
-          <w:rFonts w:ascii="Times New Roman" w:hAnsi="Times New Roman"/>
-          <w:sz w:val="24"/>
-          <w:szCs w:val="24"/>
-        </w:rPr>
-      </w:pPr>
-      <w:r>
-        <w:rPr>
-          <w:rFonts w:ascii="Times New Roman" w:hAnsi="Times New Roman"/>
-          <w:sz w:val="24"/>
-          <w:szCs w:val="24"/>
-        </w:rPr>
-        <w:lastRenderedPageBreak/>
+        <w:t>In order to prohibit users registering account using emails rather than messages from cell phone, we check the domain part of the from address of each message we receive against a list of known providers. If the domain is not in the list, our system will discard the related request. Code added in EmailInfo.java. This is fixed on Rev 258.</w:t>
+      </w:r>
+    </w:p>
+    <w:p>
+      <w:pPr>
+        <w:rPr>
+          <w:rFonts w:ascii="Times New Roman" w:hAnsi="Times New Roman"/>
+          <w:sz w:val="24"/>
+          <w:szCs w:val="24"/>
+        </w:rPr>
+      </w:pPr>
+      <w:r>
+        <w:rPr>
+          <w:rFonts w:ascii="Times New Roman" w:hAnsi="Times New Roman"/>
+          <w:sz w:val="24"/>
+          <w:szCs w:val="24"/>
+        </w:rPr>
         <w:t>Vulnerability 3:</w:t>
       </w:r>
     </w:p>
@@ -2008,55 +1877,7 @@
           <w:sz w:val="24"/>
           <w:szCs w:val="24"/>
         </w:rPr>
-        <w:t xml:space="preserve">As we are using </w:t>
-      </w:r>
-      <w:r>
-        <w:rPr>
-          <w:rFonts w:ascii="Times New Roman" w:hAnsi="Times New Roman"/>
-          <w:sz w:val="24"/>
-          <w:szCs w:val="24"/>
-        </w:rPr>
-        <w:t>Gmail</w:t>
-      </w:r>
-      <w:r>
-        <w:rPr>
-          <w:rFonts w:ascii="Times New Roman" w:hAnsi="Times New Roman"/>
-          <w:sz w:val="24"/>
-          <w:szCs w:val="24"/>
-        </w:rPr>
-        <w:t xml:space="preserve"> as our SMTP server, we set up a filter which will discard all messages with attachments in the </w:t>
-      </w:r>
-      <w:r>
-        <w:rPr>
-          <w:rFonts w:ascii="Times New Roman" w:hAnsi="Times New Roman"/>
-          <w:sz w:val="24"/>
-          <w:szCs w:val="24"/>
-        </w:rPr>
-        <w:t>Gmail</w:t>
-      </w:r>
-      <w:r>
-        <w:rPr>
-          <w:rFonts w:ascii="Times New Roman" w:hAnsi="Times New Roman"/>
-          <w:sz w:val="24"/>
-          <w:szCs w:val="24"/>
-        </w:rPr>
-        <w:t xml:space="preserve"> setting of our system’s account. Moreover, since we are expecting short messages from cell phones and there is a limitation on the number of characters one can put in a short messag</w:t>
-      </w:r>
-      <w:r>
-        <w:rPr>
-          <w:rFonts w:ascii="Times New Roman" w:hAnsi="Times New Roman"/>
-          <w:sz w:val="24"/>
-          <w:szCs w:val="24"/>
-        </w:rPr>
-        <w:t>e (i.e. which is 160 if using AT&amp;T</w:t>
-      </w:r>
-      <w:r>
-        <w:rPr>
-          <w:rFonts w:ascii="Times New Roman" w:hAnsi="Times New Roman"/>
-          <w:sz w:val="24"/>
-          <w:szCs w:val="24"/>
-        </w:rPr>
-        <w:t>), we don’t have to worry about messages with large bodies.</w:t>
+        <w:t>As we are using Gmail as our SMTP server, we set up a filter which will discard all messages with attachments in the Gmail setting of our system’s account. Moreover, since we are expecting short messages from cell phones and there is a limitation on the number of characters one can put in a short message (i.e. which is 160 if using AT&amp;T), we don’t have to worry about messages with large bodies.</w:t>
       </w:r>
     </w:p>
     <w:p>
@@ -2072,14 +1893,7 @@
           <w:sz w:val="36"/>
           <w:szCs w:val="36"/>
         </w:rPr>
-        <w:t xml:space="preserve">5. </w:t>
-      </w:r>
-      <w:r>
-        <w:rPr>
-          <w:sz w:val="36"/>
-          <w:szCs w:val="36"/>
-        </w:rPr>
-        <w:t>Response to Demo Concerns</w:t>
+        <w:t>5. Response to Demo Concerns</w:t>
       </w:r>
     </w:p>
     <w:p>
@@ -2103,58 +1917,41 @@
           <w:sz w:val="36"/>
           <w:szCs w:val="36"/>
         </w:rPr>
-        <w:t>6</w:t>
-      </w:r>
-      <w:r>
+        <w:t>6. Controversies</w:t>
+      </w:r>
+    </w:p>
+    <w:p>
+      <w:pPr>
+        <w:spacing w:line="480" w:lineRule="auto"/>
+        <w:ind w:firstLine="720"/>
+        <w:jc w:val="both"/>
+        <w:rPr>
+          <w:rFonts w:ascii="Times New Roman" w:hAnsi="Times New Roman"/>
+          <w:color w:val="000000"/>
+          <w:sz w:val="24"/>
+          <w:szCs w:val="24"/>
+        </w:rPr>
+      </w:pPr>
+      <w:r>
+        <w:rPr>
+          <w:rFonts w:ascii="Times New Roman" w:hAnsi="Times New Roman"/>
+          <w:color w:val="000000"/>
+          <w:sz w:val="24"/>
+          <w:szCs w:val="24"/>
+        </w:rPr>
+        <w:t>There are no controversies among the team at this point.</w:t>
+      </w:r>
+    </w:p>
+    <w:p>
+      <w:pPr>
+        <w:pStyle w:val="Heading1"/>
         <w:rPr>
           <w:sz w:val="36"/>
           <w:szCs w:val="36"/>
         </w:rPr>
-        <w:t>. Controversies</w:t>
-      </w:r>
-    </w:p>
-    <w:p>
-      <w:pPr>
-        <w:spacing w:line="480" w:lineRule="auto"/>
-        <w:ind w:firstLine="720"/>
-        <w:jc w:val="both"/>
-        <w:rPr>
-          <w:rFonts w:ascii="Times New Roman" w:hAnsi="Times New Roman"/>
-          <w:color w:val="000000"/>
-          <w:sz w:val="24"/>
-          <w:szCs w:val="24"/>
-        </w:rPr>
-      </w:pPr>
-      <w:r>
-        <w:rPr>
-          <w:rFonts w:ascii="Times New Roman" w:hAnsi="Times New Roman"/>
-          <w:color w:val="000000"/>
-          <w:sz w:val="24"/>
-          <w:szCs w:val="24"/>
-        </w:rPr>
-        <w:t>There are no controversi</w:t>
-      </w:r>
-      <w:r>
-        <w:rPr>
-          <w:rFonts w:ascii="Times New Roman" w:hAnsi="Times New Roman"/>
-          <w:color w:val="000000"/>
-          <w:sz w:val="24"/>
-          <w:szCs w:val="24"/>
-        </w:rPr>
-        <w:t>es among the team at this point.</w:t>
-      </w:r>
-    </w:p>
-    <w:p>
-      <w:pPr>
-        <w:pStyle w:val="Heading1"/>
-        <w:rPr>
-          <w:sz w:val="36"/>
-          <w:szCs w:val="36"/>
-        </w:rPr>
-      </w:pPr>
-      <w:r>
-        <w:rPr>
-          <w:rFonts w:eastAsiaTheme="minorEastAsia" w:hint="eastAsia"/>
+      </w:pPr>
+      <w:r>
+        <w:rPr>
           <w:sz w:val="36"/>
           <w:szCs w:val="36"/>
           <w:lang w:eastAsia="zh-CN"/>
@@ -2179,13 +1976,7 @@
     <w:p>
       <w:r>
         <w:tab/>
-        <w:t>Due to the concern about tea</w:t>
-      </w:r>
-      <w:r>
-        <w:t>m</w:t>
-      </w:r>
-      <w:r>
-        <w:t xml:space="preserve"> assignments, from the TA, we have attached the revised schedule at the end of this document.</w:t>
+        <w:t>Due to the previous concern about team assignments, from the TA, we have attached the revised schedule at the end of this document.</w:t>
       </w:r>
     </w:p>
     <w:p>
@@ -2199,9 +1990,28 @@
           <w:szCs w:val="24"/>
         </w:rPr>
       </w:pPr>
+      <w:r>
+        <w:rPr>
+          <w:rFonts w:ascii="Times New Roman" w:hAnsi="Times New Roman"/>
+          <w:color w:val="000000"/>
+          <w:sz w:val="24"/>
+          <w:szCs w:val="24"/>
+        </w:rPr>
+        <w:t xml:space="preserve">NOTE: All changes and fixes can be browsed following: </w:t>
+      </w:r>
+      <w:hyperlink r:id="rId9" w:history="1">
+        <w:r>
+          <w:rPr>
+            <w:rStyle w:val="Hyperlink"/>
+            <w:sz w:val="24"/>
+            <w:szCs w:val="24"/>
+          </w:rPr>
+          <w:t>http://code.google.com/p/mycheapfriend/source/list</w:t>
+        </w:r>
+      </w:hyperlink>
     </w:p>
     <w:sectPr>
-      <w:footerReference w:type="default" r:id="rId9"/>
+      <w:footerReference w:type="default" r:id="rId10"/>
       <w:pgSz w:w="11906" w:h="16838"/>
       <w:pgMar w:top="1440" w:right="1800" w:bottom="1440" w:left="1800" w:header="720" w:footer="720" w:gutter="0"/>
       <w:pgNumType w:start="0"/>
@@ -2240,31 +2050,20 @@
 
 <file path=word/footer1.xml><?xml version="1.0" encoding="utf-8"?>
 <w:ftr xmlns:ve="http://schemas.openxmlformats.org/markup-compatibility/2006" xmlns:o="urn:schemas-microsoft-com:office:office" xmlns:r="http://schemas.openxmlformats.org/officeDocument/2006/relationships" xmlns:m="http://schemas.openxmlformats.org/officeDocument/2006/math" xmlns:v="urn:schemas-microsoft-com:vml" xmlns:wp="http://schemas.openxmlformats.org/drawingml/2006/wordprocessingDrawing" xmlns:w10="urn:schemas-microsoft-com:office:word" xmlns:w="http://schemas.openxmlformats.org/wordprocessingml/2006/main" xmlns:wne="http://schemas.microsoft.com/office/word/2006/wordml">
-  <w:sdt>
-    <w:sdtPr>
-      <w:id w:val="270715275"/>
-      <w:docPartObj>
-        <w:docPartGallery w:val="Page Numbers (Bottom of Page)"/>
-        <w:docPartUnique/>
-      </w:docPartObj>
-    </w:sdtPr>
-    <w:sdtContent>
-      <w:p>
-        <w:pPr>
-          <w:pStyle w:val="Footer"/>
-          <w:jc w:val="center"/>
-        </w:pPr>
-        <w:fldSimple w:instr=" PAGE   \* MERGEFORMAT ">
-          <w:r>
-            <w:rPr>
-              <w:noProof/>
-            </w:rPr>
-            <w:t>6</w:t>
-          </w:r>
-        </w:fldSimple>
-      </w:p>
-    </w:sdtContent>
-  </w:sdt>
+  <w:p>
+    <w:pPr>
+      <w:pStyle w:val="Footer"/>
+      <w:jc w:val="center"/>
+    </w:pPr>
+    <w:fldSimple w:instr=" PAGE   \* MERGEFORMAT ">
+      <w:r>
+        <w:rPr>
+          <w:noProof/>
+        </w:rPr>
+        <w:t>7</w:t>
+      </w:r>
+    </w:fldSimple>
+  </w:p>
   <w:p>
     <w:pPr>
       <w:pStyle w:val="Footer"/>
@@ -2351,6 +2150,9 @@
         </w:tabs>
         <w:ind w:left="2880" w:hanging="360"/>
       </w:pPr>
+      <w:rPr>
+        <w:rFonts w:cs="Times New Roman"/>
+      </w:rPr>
     </w:lvl>
     <w:lvl w:ilvl="4" w:tplc="04090019">
       <w:start w:val="1"/>
@@ -2363,6 +2165,9 @@
         </w:tabs>
         <w:ind w:left="3600" w:hanging="360"/>
       </w:pPr>
+      <w:rPr>
+        <w:rFonts w:cs="Times New Roman"/>
+      </w:rPr>
     </w:lvl>
     <w:lvl w:ilvl="5" w:tplc="0409001B">
       <w:start w:val="1"/>
@@ -2375,6 +2180,9 @@
         </w:tabs>
         <w:ind w:left="4320" w:hanging="360"/>
       </w:pPr>
+      <w:rPr>
+        <w:rFonts w:cs="Times New Roman"/>
+      </w:rPr>
     </w:lvl>
     <w:lvl w:ilvl="6" w:tplc="0409000F">
       <w:start w:val="1"/>
@@ -2387,6 +2195,9 @@
         </w:tabs>
         <w:ind w:left="5040" w:hanging="360"/>
       </w:pPr>
+      <w:rPr>
+        <w:rFonts w:cs="Times New Roman"/>
+      </w:rPr>
     </w:lvl>
     <w:lvl w:ilvl="7" w:tplc="04090019">
       <w:start w:val="1"/>
@@ -2399,6 +2210,9 @@
         </w:tabs>
         <w:ind w:left="5760" w:hanging="360"/>
       </w:pPr>
+      <w:rPr>
+        <w:rFonts w:cs="Times New Roman"/>
+      </w:rPr>
     </w:lvl>
     <w:lvl w:ilvl="8" w:tplc="0409001B">
       <w:start w:val="1"/>
@@ -2411,6 +2225,9 @@
         </w:tabs>
         <w:ind w:left="6480" w:hanging="360"/>
       </w:pPr>
+      <w:rPr>
+        <w:rFonts w:cs="Times New Roman"/>
+      </w:rPr>
     </w:lvl>
   </w:abstractNum>
   <w:abstractNum w:abstractNumId="1">
@@ -2453,6 +2270,9 @@
         </w:tabs>
         <w:ind w:left="1362" w:hanging="360"/>
       </w:pPr>
+      <w:rPr>
+        <w:rFonts w:cs="Times New Roman"/>
+      </w:rPr>
     </w:lvl>
     <w:lvl w:ilvl="3" w:tplc="0409000F">
       <w:start w:val="1"/>
@@ -2465,6 +2285,9 @@
         </w:tabs>
         <w:ind w:left="2082" w:hanging="360"/>
       </w:pPr>
+      <w:rPr>
+        <w:rFonts w:cs="Times New Roman"/>
+      </w:rPr>
     </w:lvl>
     <w:lvl w:ilvl="4" w:tplc="04090019">
       <w:start w:val="1"/>
@@ -2477,6 +2300,9 @@
         </w:tabs>
         <w:ind w:left="2802" w:hanging="360"/>
       </w:pPr>
+      <w:rPr>
+        <w:rFonts w:cs="Times New Roman"/>
+      </w:rPr>
     </w:lvl>
     <w:lvl w:ilvl="5" w:tplc="0409001B">
       <w:start w:val="1"/>
@@ -2489,6 +2315,9 @@
         </w:tabs>
         <w:ind w:left="3522" w:hanging="360"/>
       </w:pPr>
+      <w:rPr>
+        <w:rFonts w:cs="Times New Roman"/>
+      </w:rPr>
     </w:lvl>
     <w:lvl w:ilvl="6" w:tplc="0409000F">
       <w:start w:val="1"/>
@@ -2501,6 +2330,9 @@
         </w:tabs>
         <w:ind w:left="4242" w:hanging="360"/>
       </w:pPr>
+      <w:rPr>
+        <w:rFonts w:cs="Times New Roman"/>
+      </w:rPr>
     </w:lvl>
     <w:lvl w:ilvl="7" w:tplc="04090019">
       <w:start w:val="1"/>
@@ -2513,6 +2345,9 @@
         </w:tabs>
         <w:ind w:left="4962" w:hanging="360"/>
       </w:pPr>
+      <w:rPr>
+        <w:rFonts w:cs="Times New Roman"/>
+      </w:rPr>
     </w:lvl>
     <w:lvl w:ilvl="8" w:tplc="0409001B">
       <w:start w:val="1"/>
@@ -2525,6 +2360,9 @@
         </w:tabs>
         <w:ind w:left="5682" w:hanging="360"/>
       </w:pPr>
+      <w:rPr>
+        <w:rFonts w:cs="Times New Roman"/>
+      </w:rPr>
     </w:lvl>
   </w:abstractNum>
   <w:abstractNum w:abstractNumId="2">
@@ -2539,6 +2377,9 @@
       <w:pPr>
         <w:ind w:left="780" w:hanging="360"/>
       </w:pPr>
+      <w:rPr>
+        <w:rFonts w:cs="Times New Roman"/>
+      </w:rPr>
     </w:lvl>
     <w:lvl w:ilvl="1" w:tplc="04090019">
       <w:start w:val="1"/>
@@ -2551,6 +2392,9 @@
         </w:tabs>
         <w:ind w:left="1440" w:hanging="360"/>
       </w:pPr>
+      <w:rPr>
+        <w:rFonts w:cs="Times New Roman"/>
+      </w:rPr>
     </w:lvl>
     <w:lvl w:ilvl="2" w:tplc="0409001B">
       <w:start w:val="1"/>
@@ -2563,6 +2407,9 @@
         </w:tabs>
         <w:ind w:left="2160" w:hanging="360"/>
       </w:pPr>
+      <w:rPr>
+        <w:rFonts w:cs="Times New Roman"/>
+      </w:rPr>
     </w:lvl>
     <w:lvl w:ilvl="3" w:tplc="0409000F">
       <w:start w:val="1"/>
@@ -2575,6 +2422,9 @@
         </w:tabs>
         <w:ind w:left="2880" w:hanging="360"/>
       </w:pPr>
+      <w:rPr>
+        <w:rFonts w:cs="Times New Roman"/>
+      </w:rPr>
     </w:lvl>
     <w:lvl w:ilvl="4" w:tplc="04090019">
       <w:start w:val="1"/>
@@ -2587,6 +2437,9 @@
         </w:tabs>
         <w:ind w:left="3600" w:hanging="360"/>
       </w:pPr>
+      <w:rPr>
+        <w:rFonts w:cs="Times New Roman"/>
+      </w:rPr>
     </w:lvl>
     <w:lvl w:ilvl="5" w:tplc="0409001B">
       <w:start w:val="1"/>
@@ -2599,6 +2452,9 @@
         </w:tabs>
         <w:ind w:left="4320" w:hanging="360"/>
       </w:pPr>
+      <w:rPr>
+        <w:rFonts w:cs="Times New Roman"/>
+      </w:rPr>
     </w:lvl>
     <w:lvl w:ilvl="6" w:tplc="0409000F">
       <w:start w:val="1"/>
@@ -2611,6 +2467,9 @@
         </w:tabs>
         <w:ind w:left="5040" w:hanging="360"/>
       </w:pPr>
+      <w:rPr>
+        <w:rFonts w:cs="Times New Roman"/>
+      </w:rPr>
     </w:lvl>
     <w:lvl w:ilvl="7" w:tplc="04090019">
       <w:start w:val="1"/>
@@ -2623,6 +2482,9 @@
         </w:tabs>
         <w:ind w:left="5760" w:hanging="360"/>
       </w:pPr>
+      <w:rPr>
+        <w:rFonts w:cs="Times New Roman"/>
+      </w:rPr>
     </w:lvl>
     <w:lvl w:ilvl="8" w:tplc="0409001B">
       <w:start w:val="1"/>
@@ -2635,6 +2497,9 @@
         </w:tabs>
         <w:ind w:left="6480" w:hanging="360"/>
       </w:pPr>
+      <w:rPr>
+        <w:rFonts w:cs="Times New Roman"/>
+      </w:rPr>
     </w:lvl>
   </w:abstractNum>
   <w:abstractNum w:abstractNumId="3">
@@ -2650,7 +2515,7 @@
         <w:ind w:left="720" w:hanging="360"/>
       </w:pPr>
       <w:rPr>
-        <w:rFonts w:hint="default"/>
+        <w:rFonts w:cs="Times New Roman" w:hint="default"/>
       </w:rPr>
     </w:lvl>
     <w:lvl w:ilvl="1" w:tplc="04090019" w:tentative="1">
@@ -2661,6 +2526,9 @@
       <w:pPr>
         <w:ind w:left="1440" w:hanging="360"/>
       </w:pPr>
+      <w:rPr>
+        <w:rFonts w:cs="Times New Roman"/>
+      </w:rPr>
     </w:lvl>
     <w:lvl w:ilvl="2" w:tplc="0409001B" w:tentative="1">
       <w:start w:val="1"/>
@@ -2670,6 +2538,9 @@
       <w:pPr>
         <w:ind w:left="2160" w:hanging="180"/>
       </w:pPr>
+      <w:rPr>
+        <w:rFonts w:cs="Times New Roman"/>
+      </w:rPr>
     </w:lvl>
     <w:lvl w:ilvl="3" w:tplc="0409000F" w:tentative="1">
       <w:start w:val="1"/>
@@ -2679,6 +2550,9 @@
       <w:pPr>
         <w:ind w:left="2880" w:hanging="360"/>
       </w:pPr>
+      <w:rPr>
+        <w:rFonts w:cs="Times New Roman"/>
+      </w:rPr>
     </w:lvl>
     <w:lvl w:ilvl="4" w:tplc="04090019" w:tentative="1">
       <w:start w:val="1"/>
@@ -2688,6 +2562,9 @@
       <w:pPr>
         <w:ind w:left="3600" w:hanging="360"/>
       </w:pPr>
+      <w:rPr>
+        <w:rFonts w:cs="Times New Roman"/>
+      </w:rPr>
     </w:lvl>
     <w:lvl w:ilvl="5" w:tplc="0409001B" w:tentative="1">
       <w:start w:val="1"/>
@@ -2697,6 +2574,9 @@
       <w:pPr>
         <w:ind w:left="4320" w:hanging="180"/>
       </w:pPr>
+      <w:rPr>
+        <w:rFonts w:cs="Times New Roman"/>
+      </w:rPr>
     </w:lvl>
     <w:lvl w:ilvl="6" w:tplc="0409000F" w:tentative="1">
       <w:start w:val="1"/>
@@ -2706,6 +2586,9 @@
       <w:pPr>
         <w:ind w:left="5040" w:hanging="360"/>
       </w:pPr>
+      <w:rPr>
+        <w:rFonts w:cs="Times New Roman"/>
+      </w:rPr>
     </w:lvl>
     <w:lvl w:ilvl="7" w:tplc="04090019" w:tentative="1">
       <w:start w:val="1"/>
@@ -2715,6 +2598,9 @@
       <w:pPr>
         <w:ind w:left="5760" w:hanging="360"/>
       </w:pPr>
+      <w:rPr>
+        <w:rFonts w:cs="Times New Roman"/>
+      </w:rPr>
     </w:lvl>
     <w:lvl w:ilvl="8" w:tplc="0409001B" w:tentative="1">
       <w:start w:val="1"/>
@@ -2724,6 +2610,9 @@
       <w:pPr>
         <w:ind w:left="6480" w:hanging="180"/>
       </w:pPr>
+      <w:rPr>
+        <w:rFonts w:cs="Times New Roman"/>
+      </w:rPr>
     </w:lvl>
   </w:abstractNum>
   <w:abstractNum w:abstractNumId="4">
@@ -2751,7 +2640,7 @@
         <w:ind w:left="2160" w:hanging="360"/>
       </w:pPr>
       <w:rPr>
-        <w:rFonts w:ascii="Courier New" w:hAnsi="Courier New" w:cs="Courier New" w:hint="default"/>
+        <w:rFonts w:ascii="Courier New" w:hAnsi="Courier New" w:hint="default"/>
       </w:rPr>
     </w:lvl>
     <w:lvl w:ilvl="2" w:tplc="04090005" w:tentative="1">
@@ -2787,7 +2676,7 @@
         <w:ind w:left="4320" w:hanging="360"/>
       </w:pPr>
       <w:rPr>
-        <w:rFonts w:ascii="Courier New" w:hAnsi="Courier New" w:cs="Courier New" w:hint="default"/>
+        <w:rFonts w:ascii="Courier New" w:hAnsi="Courier New" w:hint="default"/>
       </w:rPr>
     </w:lvl>
     <w:lvl w:ilvl="5" w:tplc="04090005" w:tentative="1">
@@ -2823,7 +2712,7 @@
         <w:ind w:left="6480" w:hanging="360"/>
       </w:pPr>
       <w:rPr>
-        <w:rFonts w:ascii="Courier New" w:hAnsi="Courier New" w:cs="Courier New" w:hint="default"/>
+        <w:rFonts w:ascii="Courier New" w:hAnsi="Courier New" w:hint="default"/>
       </w:rPr>
     </w:lvl>
     <w:lvl w:ilvl="8" w:tplc="04090005" w:tentative="1">
@@ -2851,6 +2740,9 @@
       <w:pPr>
         <w:ind w:left="645" w:hanging="360"/>
       </w:pPr>
+      <w:rPr>
+        <w:rFonts w:cs="Times New Roman"/>
+      </w:rPr>
     </w:lvl>
     <w:lvl w:ilvl="1" w:tplc="04090019">
       <w:start w:val="1"/>
@@ -2863,6 +2755,9 @@
         </w:tabs>
         <w:ind w:left="1440" w:hanging="360"/>
       </w:pPr>
+      <w:rPr>
+        <w:rFonts w:cs="Times New Roman"/>
+      </w:rPr>
     </w:lvl>
     <w:lvl w:ilvl="2" w:tplc="0409001B">
       <w:start w:val="1"/>
@@ -2875,6 +2770,9 @@
         </w:tabs>
         <w:ind w:left="2160" w:hanging="360"/>
       </w:pPr>
+      <w:rPr>
+        <w:rFonts w:cs="Times New Roman"/>
+      </w:rPr>
     </w:lvl>
     <w:lvl w:ilvl="3" w:tplc="0409000F">
       <w:start w:val="1"/>
@@ -2887,6 +2785,9 @@
         </w:tabs>
         <w:ind w:left="2880" w:hanging="360"/>
       </w:pPr>
+      <w:rPr>
+        <w:rFonts w:cs="Times New Roman"/>
+      </w:rPr>
     </w:lvl>
     <w:lvl w:ilvl="4" w:tplc="04090019">
       <w:start w:val="1"/>
@@ -2899,6 +2800,9 @@
         </w:tabs>
         <w:ind w:left="3600" w:hanging="360"/>
       </w:pPr>
+      <w:rPr>
+        <w:rFonts w:cs="Times New Roman"/>
+      </w:rPr>
     </w:lvl>
     <w:lvl w:ilvl="5" w:tplc="0409001B">
       <w:start w:val="1"/>
@@ -2911,6 +2815,9 @@
         </w:tabs>
         <w:ind w:left="4320" w:hanging="360"/>
       </w:pPr>
+      <w:rPr>
+        <w:rFonts w:cs="Times New Roman"/>
+      </w:rPr>
     </w:lvl>
     <w:lvl w:ilvl="6" w:tplc="0409000F">
       <w:start w:val="1"/>
@@ -2923,6 +2830,9 @@
         </w:tabs>
         <w:ind w:left="5040" w:hanging="360"/>
       </w:pPr>
+      <w:rPr>
+        <w:rFonts w:cs="Times New Roman"/>
+      </w:rPr>
     </w:lvl>
     <w:lvl w:ilvl="7" w:tplc="04090019">
       <w:start w:val="1"/>
@@ -2935,6 +2845,9 @@
         </w:tabs>
         <w:ind w:left="5760" w:hanging="360"/>
       </w:pPr>
+      <w:rPr>
+        <w:rFonts w:cs="Times New Roman"/>
+      </w:rPr>
     </w:lvl>
     <w:lvl w:ilvl="8" w:tplc="0409001B">
       <w:start w:val="1"/>
@@ -2947,6 +2860,9 @@
         </w:tabs>
         <w:ind w:left="6480" w:hanging="360"/>
       </w:pPr>
+      <w:rPr>
+        <w:rFonts w:cs="Times New Roman"/>
+      </w:rPr>
     </w:lvl>
   </w:abstractNum>
   <w:num w:numId="1">
@@ -3083,9 +2999,8 @@
   <w:docDefaults>
     <w:rPrDefault>
       <w:rPr>
-        <w:rFonts w:asciiTheme="minorHAnsi" w:eastAsiaTheme="minorEastAsia" w:hAnsiTheme="minorHAnsi" w:cstheme="minorBidi"/>
-        <w:kern w:val="2"/>
-        <w:sz w:val="21"/>
+        <w:rFonts w:ascii="Calibri" w:eastAsia="SimSun" w:hAnsi="Calibri" w:cs="Times New Roman"/>
+        <w:sz w:val="22"/>
         <w:szCs w:val="22"/>
         <w:lang w:val="en-US" w:eastAsia="zh-CN" w:bidi="ar-SA"/>
       </w:rPr>
@@ -3093,32 +3008,32 @@
     <w:pPrDefault/>
   </w:docDefaults>
   <w:latentStyles w:defLockedState="0" w:defUIPriority="99" w:defSemiHidden="1" w:defUnhideWhenUsed="1" w:defQFormat="0" w:count="267">
-    <w:lsdException w:name="Normal" w:semiHidden="0" w:uiPriority="0" w:unhideWhenUsed="0" w:qFormat="1"/>
-    <w:lsdException w:name="heading 1" w:semiHidden="0" w:unhideWhenUsed="0" w:qFormat="1"/>
-    <w:lsdException w:name="heading 2" w:qFormat="1"/>
-    <w:lsdException w:name="heading 3" w:uiPriority="9" w:qFormat="1"/>
-    <w:lsdException w:name="heading 4" w:uiPriority="9" w:qFormat="1"/>
-    <w:lsdException w:name="heading 5" w:uiPriority="9" w:qFormat="1"/>
-    <w:lsdException w:name="heading 6" w:uiPriority="9" w:qFormat="1"/>
-    <w:lsdException w:name="heading 7" w:uiPriority="9" w:qFormat="1"/>
-    <w:lsdException w:name="heading 8" w:uiPriority="9" w:qFormat="1"/>
-    <w:lsdException w:name="heading 9" w:uiPriority="9" w:qFormat="1"/>
-    <w:lsdException w:name="toc 1" w:uiPriority="39"/>
-    <w:lsdException w:name="toc 2" w:uiPriority="39"/>
-    <w:lsdException w:name="toc 3" w:uiPriority="39"/>
-    <w:lsdException w:name="toc 4" w:uiPriority="39"/>
-    <w:lsdException w:name="toc 5" w:uiPriority="39"/>
-    <w:lsdException w:name="toc 6" w:uiPriority="39"/>
-    <w:lsdException w:name="toc 7" w:uiPriority="39"/>
-    <w:lsdException w:name="toc 8" w:uiPriority="39"/>
-    <w:lsdException w:name="toc 9" w:uiPriority="39"/>
-    <w:lsdException w:name="caption" w:uiPriority="35" w:qFormat="1"/>
-    <w:lsdException w:name="Title" w:semiHidden="0" w:unhideWhenUsed="0" w:qFormat="1"/>
-    <w:lsdException w:name="Default Paragraph Font" w:uiPriority="1"/>
-    <w:lsdException w:name="Subtitle" w:semiHidden="0" w:uiPriority="11" w:unhideWhenUsed="0" w:qFormat="1"/>
-    <w:lsdException w:name="Strong" w:semiHidden="0" w:uiPriority="22" w:unhideWhenUsed="0" w:qFormat="1"/>
-    <w:lsdException w:name="Emphasis" w:semiHidden="0" w:uiPriority="20" w:unhideWhenUsed="0" w:qFormat="1"/>
-    <w:lsdException w:name="Table Grid" w:semiHidden="0" w:uiPriority="59" w:unhideWhenUsed="0"/>
+    <w:lsdException w:name="Normal" w:locked="1" w:semiHidden="0" w:uiPriority="0" w:unhideWhenUsed="0" w:qFormat="1"/>
+    <w:lsdException w:name="heading 1" w:locked="1" w:semiHidden="0" w:uiPriority="0" w:unhideWhenUsed="0" w:qFormat="1"/>
+    <w:lsdException w:name="heading 2" w:locked="1" w:semiHidden="0" w:uiPriority="0" w:unhideWhenUsed="0" w:qFormat="1"/>
+    <w:lsdException w:name="heading 3" w:locked="1" w:semiHidden="0" w:uiPriority="0" w:unhideWhenUsed="0" w:qFormat="1"/>
+    <w:lsdException w:name="heading 4" w:locked="1" w:uiPriority="0" w:qFormat="1"/>
+    <w:lsdException w:name="heading 5" w:locked="1" w:uiPriority="0" w:qFormat="1"/>
+    <w:lsdException w:name="heading 6" w:locked="1" w:uiPriority="0" w:qFormat="1"/>
+    <w:lsdException w:name="heading 7" w:locked="1" w:uiPriority="0" w:qFormat="1"/>
+    <w:lsdException w:name="heading 8" w:locked="1" w:uiPriority="0" w:qFormat="1"/>
+    <w:lsdException w:name="heading 9" w:locked="1" w:uiPriority="0" w:qFormat="1"/>
+    <w:lsdException w:name="toc 1" w:locked="1" w:semiHidden="0" w:uiPriority="0" w:unhideWhenUsed="0"/>
+    <w:lsdException w:name="toc 2" w:locked="1" w:semiHidden="0" w:uiPriority="0" w:unhideWhenUsed="0"/>
+    <w:lsdException w:name="toc 3" w:locked="1" w:semiHidden="0" w:uiPriority="0" w:unhideWhenUsed="0"/>
+    <w:lsdException w:name="toc 4" w:locked="1" w:semiHidden="0" w:uiPriority="0" w:unhideWhenUsed="0"/>
+    <w:lsdException w:name="toc 5" w:locked="1" w:semiHidden="0" w:uiPriority="0" w:unhideWhenUsed="0"/>
+    <w:lsdException w:name="toc 6" w:locked="1" w:semiHidden="0" w:uiPriority="0" w:unhideWhenUsed="0"/>
+    <w:lsdException w:name="toc 7" w:locked="1" w:semiHidden="0" w:uiPriority="0" w:unhideWhenUsed="0"/>
+    <w:lsdException w:name="toc 8" w:locked="1" w:semiHidden="0" w:uiPriority="0" w:unhideWhenUsed="0"/>
+    <w:lsdException w:name="toc 9" w:locked="1" w:semiHidden="0" w:uiPriority="0" w:unhideWhenUsed="0"/>
+    <w:lsdException w:name="caption" w:locked="1" w:uiPriority="0" w:qFormat="1"/>
+    <w:lsdException w:name="Title" w:locked="1" w:semiHidden="0" w:uiPriority="0" w:unhideWhenUsed="0" w:qFormat="1"/>
+    <w:lsdException w:name="Default Paragraph Font" w:locked="1" w:semiHidden="0" w:uiPriority="0" w:unhideWhenUsed="0"/>
+    <w:lsdException w:name="Subtitle" w:locked="1" w:semiHidden="0" w:uiPriority="0" w:unhideWhenUsed="0" w:qFormat="1"/>
+    <w:lsdException w:name="Strong" w:locked="1" w:semiHidden="0" w:uiPriority="0" w:unhideWhenUsed="0" w:qFormat="1"/>
+    <w:lsdException w:name="Emphasis" w:locked="1" w:semiHidden="0" w:uiPriority="0" w:unhideWhenUsed="0" w:qFormat="1"/>
+    <w:lsdException w:name="Table Grid" w:locked="1" w:semiHidden="0" w:uiPriority="0" w:unhideWhenUsed="0"/>
     <w:lsdException w:name="Placeholder Text" w:unhideWhenUsed="0"/>
     <w:lsdException w:name="No Spacing" w:semiHidden="0" w:uiPriority="1" w:unhideWhenUsed="0" w:qFormat="1"/>
     <w:lsdException w:name="Light Shading" w:semiHidden="0" w:uiPriority="60" w:unhideWhenUsed="0"/>
@@ -3142,7 +3057,7 @@
     <w:lsdException w:name="Medium Shading 2 Accent 1" w:semiHidden="0" w:uiPriority="64" w:unhideWhenUsed="0"/>
     <w:lsdException w:name="Medium List 1 Accent 1" w:semiHidden="0" w:uiPriority="65" w:unhideWhenUsed="0"/>
     <w:lsdException w:name="Revision" w:unhideWhenUsed="0"/>
-    <w:lsdException w:name="List Paragraph" w:semiHidden="0" w:unhideWhenUsed="0" w:qFormat="1"/>
+    <w:lsdException w:name="List Paragraph" w:semiHidden="0" w:uiPriority="34" w:unhideWhenUsed="0" w:qFormat="1"/>
     <w:lsdException w:name="Quote" w:semiHidden="0" w:uiPriority="29" w:unhideWhenUsed="0" w:qFormat="1"/>
     <w:lsdException w:name="Intense Quote" w:semiHidden="0" w:uiPriority="30" w:unhideWhenUsed="0" w:qFormat="1"/>
     <w:lsdException w:name="Medium List 2 Accent 1" w:semiHidden="0" w:uiPriority="66" w:unhideWhenUsed="0"/>
@@ -3239,9 +3154,6 @@
       <w:spacing w:after="200" w:line="276" w:lineRule="auto"/>
     </w:pPr>
     <w:rPr>
-      <w:rFonts w:ascii="Calibri" w:hAnsi="Calibri" w:cs="Times New Roman"/>
-      <w:kern w:val="0"/>
-      <w:sz w:val="22"/>
       <w:lang w:eastAsia="en-US"/>
     </w:rPr>
   </w:style>
@@ -3260,7 +3172,7 @@
       <w:outlineLvl w:val="0"/>
     </w:pPr>
     <w:rPr>
-      <w:rFonts w:ascii="Cambria" w:eastAsia="SimSun" w:hAnsi="Cambria" w:cs="SimSun"/>
+      <w:rFonts w:ascii="Cambria" w:hAnsi="Cambria" w:cs="SimSun"/>
       <w:b/>
       <w:bCs/>
       <w:color w:val="365F91"/>
@@ -3274,8 +3186,6 @@
     <w:next w:val="Normal"/>
     <w:link w:val="Heading2Char"/>
     <w:uiPriority w:val="99"/>
-    <w:semiHidden/>
-    <w:unhideWhenUsed/>
     <w:qFormat/>
     <w:rsid w:val="00F201AA"/>
     <w:pPr>
@@ -3285,7 +3195,7 @@
       <w:outlineLvl w:val="1"/>
     </w:pPr>
     <w:rPr>
-      <w:rFonts w:ascii="Cambria" w:eastAsia="SimSun" w:hAnsi="Cambria" w:cs="SimSun"/>
+      <w:rFonts w:ascii="Cambria" w:hAnsi="Cambria" w:cs="SimSun"/>
       <w:b/>
       <w:bCs/>
       <w:color w:val="4F81BD"/>
@@ -3298,8 +3208,7 @@
     <w:basedOn w:val="Normal"/>
     <w:next w:val="Normal"/>
     <w:link w:val="Heading3Char"/>
-    <w:uiPriority w:val="9"/>
-    <w:unhideWhenUsed/>
+    <w:uiPriority w:val="99"/>
     <w:qFormat/>
     <w:rsid w:val="00543CA0"/>
     <w:pPr>
@@ -3309,17 +3218,16 @@
       <w:outlineLvl w:val="2"/>
     </w:pPr>
     <w:rPr>
-      <w:rFonts w:asciiTheme="majorHAnsi" w:eastAsiaTheme="majorEastAsia" w:hAnsiTheme="majorHAnsi" w:cstheme="majorBidi"/>
+      <w:rFonts w:ascii="Cambria" w:hAnsi="Cambria"/>
       <w:b/>
       <w:bCs/>
-      <w:color w:val="4F81BD" w:themeColor="accent1"/>
+      <w:color w:val="4F81BD"/>
     </w:rPr>
   </w:style>
   <w:style w:type="character" w:default="1" w:styleId="DefaultParagraphFont">
     <w:name w:val="Default Paragraph Font"/>
-    <w:uiPriority w:val="1"/>
+    <w:uiPriority w:val="99"/>
     <w:semiHidden/>
-    <w:unhideWhenUsed/>
   </w:style>
   <w:style w:type="table" w:default="1" w:styleId="TableNormal">
     <w:name w:val="Normal Table"/>
@@ -3343,13 +3251,66 @@
     <w:semiHidden/>
     <w:unhideWhenUsed/>
   </w:style>
+  <w:style w:type="character" w:customStyle="1" w:styleId="Heading1Char">
+    <w:name w:val="Heading 1 Char"/>
+    <w:basedOn w:val="DefaultParagraphFont"/>
+    <w:link w:val="Heading1"/>
+    <w:uiPriority w:val="99"/>
+    <w:locked/>
+    <w:rsid w:val="00F201AA"/>
+    <w:rPr>
+      <w:rFonts w:ascii="Cambria" w:eastAsia="SimSun" w:hAnsi="Cambria" w:cs="SimSun"/>
+      <w:b/>
+      <w:bCs/>
+      <w:color w:val="365F91"/>
+      <w:kern w:val="0"/>
+      <w:sz w:val="28"/>
+      <w:szCs w:val="28"/>
+      <w:lang w:eastAsia="en-US"/>
+    </w:rPr>
+  </w:style>
+  <w:style w:type="character" w:customStyle="1" w:styleId="Heading2Char">
+    <w:name w:val="Heading 2 Char"/>
+    <w:basedOn w:val="DefaultParagraphFont"/>
+    <w:link w:val="Heading2"/>
+    <w:uiPriority w:val="99"/>
+    <w:semiHidden/>
+    <w:locked/>
+    <w:rsid w:val="00F201AA"/>
+    <w:rPr>
+      <w:rFonts w:ascii="Cambria" w:eastAsia="SimSun" w:hAnsi="Cambria" w:cs="SimSun"/>
+      <w:b/>
+      <w:bCs/>
+      <w:color w:val="4F81BD"/>
+      <w:kern w:val="0"/>
+      <w:sz w:val="26"/>
+      <w:szCs w:val="26"/>
+      <w:lang w:eastAsia="en-US"/>
+    </w:rPr>
+  </w:style>
+  <w:style w:type="character" w:customStyle="1" w:styleId="Heading3Char">
+    <w:name w:val="Heading 3 Char"/>
+    <w:basedOn w:val="DefaultParagraphFont"/>
+    <w:link w:val="Heading3"/>
+    <w:uiPriority w:val="99"/>
+    <w:locked/>
+    <w:rsid w:val="00543CA0"/>
+    <w:rPr>
+      <w:rFonts w:ascii="Cambria" w:eastAsia="SimSun" w:hAnsi="Cambria" w:cs="Times New Roman"/>
+      <w:b/>
+      <w:bCs/>
+      <w:color w:val="4F81BD"/>
+      <w:kern w:val="0"/>
+      <w:sz w:val="22"/>
+      <w:lang w:eastAsia="en-US"/>
+    </w:rPr>
+  </w:style>
   <w:style w:type="paragraph" w:styleId="Header">
     <w:name w:val="header"/>
     <w:basedOn w:val="Normal"/>
     <w:link w:val="HeaderChar"/>
     <w:uiPriority w:val="99"/>
     <w:semiHidden/>
-    <w:unhideWhenUsed/>
     <w:rsid w:val="00F201AA"/>
     <w:pPr>
       <w:pBdr>
@@ -3373,8 +3334,10 @@
     <w:link w:val="Header"/>
     <w:uiPriority w:val="99"/>
     <w:semiHidden/>
+    <w:locked/>
     <w:rsid w:val="00F201AA"/>
     <w:rPr>
+      <w:rFonts w:cs="Times New Roman"/>
       <w:sz w:val="18"/>
       <w:szCs w:val="18"/>
     </w:rPr>
@@ -3384,7 +3347,6 @@
     <w:basedOn w:val="Normal"/>
     <w:link w:val="FooterChar"/>
     <w:uiPriority w:val="99"/>
-    <w:unhideWhenUsed/>
     <w:rsid w:val="00F201AA"/>
     <w:pPr>
       <w:tabs>
@@ -3403,45 +3365,12 @@
     <w:basedOn w:val="DefaultParagraphFont"/>
     <w:link w:val="Footer"/>
     <w:uiPriority w:val="99"/>
+    <w:locked/>
     <w:rsid w:val="00F201AA"/>
     <w:rPr>
+      <w:rFonts w:cs="Times New Roman"/>
       <w:sz w:val="18"/>
       <w:szCs w:val="18"/>
-    </w:rPr>
-  </w:style>
-  <w:style w:type="character" w:customStyle="1" w:styleId="Heading1Char">
-    <w:name w:val="Heading 1 Char"/>
-    <w:basedOn w:val="DefaultParagraphFont"/>
-    <w:link w:val="Heading1"/>
-    <w:uiPriority w:val="99"/>
-    <w:rsid w:val="00F201AA"/>
-    <w:rPr>
-      <w:rFonts w:ascii="Cambria" w:eastAsia="SimSun" w:hAnsi="Cambria" w:cs="SimSun"/>
-      <w:b/>
-      <w:bCs/>
-      <w:color w:val="365F91"/>
-      <w:kern w:val="0"/>
-      <w:sz w:val="28"/>
-      <w:szCs w:val="28"/>
-      <w:lang w:eastAsia="en-US"/>
-    </w:rPr>
-  </w:style>
-  <w:style w:type="character" w:customStyle="1" w:styleId="Heading2Char">
-    <w:name w:val="Heading 2 Char"/>
-    <w:basedOn w:val="DefaultParagraphFont"/>
-    <w:link w:val="Heading2"/>
-    <w:uiPriority w:val="99"/>
-    <w:semiHidden/>
-    <w:rsid w:val="00F201AA"/>
-    <w:rPr>
-      <w:rFonts w:ascii="Cambria" w:eastAsia="SimSun" w:hAnsi="Cambria" w:cs="SimSun"/>
-      <w:b/>
-      <w:bCs/>
-      <w:color w:val="4F81BD"/>
-      <w:kern w:val="0"/>
-      <w:sz w:val="26"/>
-      <w:szCs w:val="26"/>
-      <w:lang w:eastAsia="en-US"/>
     </w:rPr>
   </w:style>
   <w:style w:type="character" w:styleId="Hyperlink">
@@ -3449,10 +3378,9 @@
     <w:basedOn w:val="DefaultParagraphFont"/>
     <w:uiPriority w:val="99"/>
     <w:semiHidden/>
-    <w:unhideWhenUsed/>
     <w:rsid w:val="00F201AA"/>
     <w:rPr>
-      <w:rFonts w:ascii="Times New Roman" w:hAnsi="Times New Roman" w:cs="Times New Roman" w:hint="default"/>
+      <w:rFonts w:ascii="Times New Roman" w:hAnsi="Times New Roman" w:cs="Times New Roman"/>
       <w:color w:val="0000FF"/>
       <w:u w:val="single"/>
     </w:rPr>
@@ -3473,7 +3401,7 @@
       <w:contextualSpacing/>
     </w:pPr>
     <w:rPr>
-      <w:rFonts w:ascii="Cambria" w:eastAsia="SimSun" w:hAnsi="Cambria"/>
+      <w:rFonts w:ascii="Cambria" w:hAnsi="Cambria"/>
       <w:color w:val="17365D"/>
       <w:spacing w:val="5"/>
       <w:kern w:val="28"/>
@@ -3486,6 +3414,7 @@
     <w:basedOn w:val="DefaultParagraphFont"/>
     <w:link w:val="Title"/>
     <w:uiPriority w:val="99"/>
+    <w:locked/>
     <w:rsid w:val="00F201AA"/>
     <w:rPr>
       <w:rFonts w:ascii="Cambria" w:eastAsia="SimSun" w:hAnsi="Cambria" w:cs="Times New Roman"/>
@@ -3514,7 +3443,7 @@
     <w:uiPriority w:val="99"/>
     <w:rsid w:val="00F201AA"/>
     <w:rPr>
-      <w:rFonts w:ascii="Times New Roman" w:hAnsi="Times New Roman" w:cs="Times New Roman" w:hint="default"/>
+      <w:rFonts w:ascii="Times New Roman" w:hAnsi="Times New Roman" w:cs="Times New Roman"/>
     </w:rPr>
   </w:style>
   <w:style w:type="paragraph" w:styleId="BalloonText">
@@ -3523,7 +3452,6 @@
     <w:link w:val="BalloonTextChar"/>
     <w:uiPriority w:val="99"/>
     <w:semiHidden/>
-    <w:unhideWhenUsed/>
     <w:rsid w:val="00F201AA"/>
     <w:pPr>
       <w:spacing w:after="0" w:line="240" w:lineRule="auto"/>
@@ -3539,6 +3467,7 @@
     <w:link w:val="BalloonText"/>
     <w:uiPriority w:val="99"/>
     <w:semiHidden/>
+    <w:locked/>
     <w:rsid w:val="00F201AA"/>
     <w:rPr>
       <w:rFonts w:ascii="Calibri" w:hAnsi="Calibri" w:cs="Times New Roman"/>
@@ -3548,27 +3477,11 @@
       <w:lang w:eastAsia="en-US"/>
     </w:rPr>
   </w:style>
-  <w:style w:type="character" w:customStyle="1" w:styleId="Heading3Char">
-    <w:name w:val="Heading 3 Char"/>
-    <w:basedOn w:val="DefaultParagraphFont"/>
-    <w:link w:val="Heading3"/>
-    <w:uiPriority w:val="9"/>
-    <w:rsid w:val="00543CA0"/>
-    <w:rPr>
-      <w:rFonts w:asciiTheme="majorHAnsi" w:eastAsiaTheme="majorEastAsia" w:hAnsiTheme="majorHAnsi" w:cstheme="majorBidi"/>
-      <w:b/>
-      <w:bCs/>
-      <w:color w:val="4F81BD" w:themeColor="accent1"/>
-      <w:kern w:val="0"/>
-      <w:sz w:val="22"/>
-      <w:lang w:eastAsia="en-US"/>
-    </w:rPr>
-  </w:style>
 </w:styles>
 </file>
 
 <file path=word/theme/theme1.xml><?xml version="1.0" encoding="utf-8"?>
-<a:theme xmlns:a="http://schemas.openxmlformats.org/drawingml/2006/main" name="Office 主题">
+<a:theme xmlns:a="http://schemas.openxmlformats.org/drawingml/2006/main" name="Office Theme">
   <a:themeElements>
     <a:clrScheme name="Office">
       <a:dk1>

</xml_diff>